<commit_message>
- Doku eintrag gemacht
</commit_message>
<xml_diff>
--- a/dokumentation/Modul 431 IPERKA.docx
+++ b/dokumentation/Modul 431 IPERKA.docx
@@ -1031,6 +1031,231 @@
         <w:t>Projekt Dokumentation</w:t>
       </w:r>
       <w:bookmarkEnd w:id="6"/>
+    </w:p>
+    <w:p>
+      <w:pPr>
+        <w:pStyle w:val="berschrift2"/>
+        <w:rPr>
+          <w:color w:val="7030A0"/>
+        </w:rPr>
+      </w:pPr>
+      <w:r>
+        <w:rPr>
+          <w:color w:val="7030A0"/>
+        </w:rPr>
+        <w:t>Alle Routen</w:t>
+      </w:r>
+    </w:p>
+    <w:p>
+      <w:r>
+        <w:t>Bei meinem Todo Projekt habe ich zuerst eine neue Klasse gemacht diese habe ich todoController ge</w:t>
+      </w:r>
+      <w:r>
+        <w:t>nannt</w:t>
+      </w:r>
+      <w:r>
+        <w:t xml:space="preserve">. Wie der Name der Klasse schon aussangt handelt es sich bei dieser Klasse um meinen Controller. </w:t>
+      </w:r>
+      <w:r>
+        <w:t xml:space="preserve">In dieser Klasse habe ich dann </w:t>
+      </w:r>
+      <w:r>
+        <w:t xml:space="preserve">alle Routen definiert. </w:t>
+      </w:r>
+    </w:p>
+    <w:p>
+      <w:r>
+        <w:t xml:space="preserve">Begonnen habe ich mit der </w:t>
+      </w:r>
+      <w:r>
+        <w:t>Index</w:t>
+      </w:r>
+      <w:r>
+        <w:t xml:space="preserve"> Route auf dieser soll später alle Todos angezeigt werden.</w:t>
+      </w:r>
+      <w:r>
+        <w:t xml:space="preserve"> </w:t>
+      </w:r>
+      <w:r>
+        <w:t xml:space="preserve">Das getmapping habe ich / </w:t>
+      </w:r>
+      <w:r>
+        <w:t>genannt,</w:t>
+      </w:r>
+      <w:r>
+        <w:t xml:space="preserve"> weil es sich um die Index Route handelt.</w:t>
+      </w:r>
+      <w:r>
+        <w:t xml:space="preserve"> </w:t>
+      </w:r>
+      <w:r>
+        <w:t>Die Viewfun</w:t>
+      </w:r>
+      <w:r>
+        <w:t>c</w:t>
+      </w:r>
+      <w:r>
+        <w:t xml:space="preserve">tion dazu habe ich getTodos </w:t>
+      </w:r>
+      <w:r>
+        <w:t>genannt,</w:t>
+      </w:r>
+      <w:r>
+        <w:t xml:space="preserve"> </w:t>
+      </w:r>
+      <w:r>
+        <w:t>weil,</w:t>
+      </w:r>
+      <w:r>
+        <w:t xml:space="preserve"> um auf die </w:t>
+      </w:r>
+      <w:r>
+        <w:t>Page</w:t>
+      </w:r>
+      <w:r>
+        <w:t xml:space="preserve"> zu gelangen muss man ein get Request machen.</w:t>
+      </w:r>
+      <w:r>
+        <w:t xml:space="preserve"> In dieser Viewfunction passiert noch nichts ausser das ich meine View für diese Route zurückgebe.</w:t>
+      </w:r>
+      <w:r>
+        <w:t xml:space="preserve"> </w:t>
+      </w:r>
+    </w:p>
+    <w:p>
+      <w:r>
+        <w:t xml:space="preserve">Als nächstes habe ich die </w:t>
+      </w:r>
+      <w:r>
+        <w:t xml:space="preserve">createtodo Route gemacht auf dieser kann man später ein Neus Todo erstellen. </w:t>
+      </w:r>
+      <w:r>
+        <w:t>Das getmapping habe ich /createtodo genannt und Funktion dazu heisst getCreateTodos. Auch hier gebe ich wieder die View für diese Route zurück.</w:t>
+      </w:r>
+      <w:r>
+        <w:t xml:space="preserve"> Bei dieser Route ist nicht nur ein </w:t>
+      </w:r>
+      <w:r>
+        <w:t>G</w:t>
+      </w:r>
+      <w:r>
+        <w:t xml:space="preserve">et Request </w:t>
+      </w:r>
+      <w:r>
+        <w:t>möglich,</w:t>
+      </w:r>
+      <w:r>
+        <w:t xml:space="preserve"> sondern auch ein </w:t>
+      </w:r>
+      <w:r>
+        <w:t>Post</w:t>
+      </w:r>
+      <w:r>
+        <w:t xml:space="preserve"> </w:t>
+      </w:r>
+      <w:r>
+        <w:t>Request,</w:t>
+      </w:r>
+      <w:r>
+        <w:t xml:space="preserve"> weil wenn ich ein Todo </w:t>
+      </w:r>
+      <w:r>
+        <w:t>erstell</w:t>
+      </w:r>
+      <w:r>
+        <w:t>e</w:t>
+      </w:r>
+      <w:r>
+        <w:t>,</w:t>
+      </w:r>
+      <w:r>
+        <w:t xml:space="preserve"> dann will ich mir nichts vom Server </w:t>
+      </w:r>
+      <w:r>
+        <w:t>holen,</w:t>
+      </w:r>
+      <w:r>
+        <w:t xml:space="preserve"> sondern ich will etwas </w:t>
+      </w:r>
+      <w:r>
+        <w:t>senden,</w:t>
+      </w:r>
+      <w:r>
+        <w:t xml:space="preserve"> und zwar mein Neus Todo.</w:t>
+      </w:r>
+      <w:r>
+        <w:t xml:space="preserve"> Also habe ich ein postmapping gemacht und die Route dazu habe ich gleich genannt wie beim getmapping </w:t>
+      </w:r>
+      <w:r>
+        <w:t>/createtodo. Ich gebe beim Post</w:t>
+      </w:r>
+      <w:r>
+        <w:t xml:space="preserve"> Request die gleiche View zurück wie beim getmapping.</w:t>
+      </w:r>
+    </w:p>
+    <w:p>
+      <w:r>
+        <w:t xml:space="preserve">Man kann natürlich nicht nur ein Todo </w:t>
+      </w:r>
+      <w:r>
+        <w:t>erstellen,</w:t>
+      </w:r>
+      <w:r>
+        <w:t xml:space="preserve"> sondern auch bearbeiten darum brauche ich auch eine </w:t>
+      </w:r>
+      <w:r>
+        <w:t>Route,</w:t>
+      </w:r>
+      <w:r>
+        <w:t xml:space="preserve"> auf der man ein Todo bearbeiten kann</w:t>
+      </w:r>
+      <w:r>
+        <w:t>.</w:t>
+      </w:r>
+      <w:r>
+        <w:t xml:space="preserve"> Bei dieser Route musste ich das gleiche machen wie bei der </w:t>
+      </w:r>
+      <w:r>
+        <w:t>c</w:t>
+      </w:r>
+      <w:r>
+        <w:t>reatetodo Route ein Get und Post mapping das die View zurückgibt.</w:t>
+      </w:r>
+      <w:r>
+        <w:t xml:space="preserve"> </w:t>
+      </w:r>
+      <w:r>
+        <w:t>Das</w:t>
+      </w:r>
+      <w:r>
+        <w:t xml:space="preserve"> Get und Post mapping</w:t>
+      </w:r>
+      <w:r>
+        <w:t xml:space="preserve"> habe ich /updatetodo benannt, weil man das Todo bearbeiten will</w:t>
+      </w:r>
+      <w:r>
+        <w:t>.</w:t>
+      </w:r>
+    </w:p>
+    <w:p>
+      <w:r>
+        <w:t xml:space="preserve">Die letzte Route, die ich noch machen </w:t>
+      </w:r>
+      <w:r>
+        <w:t>musste,</w:t>
+      </w:r>
+      <w:r>
+        <w:t xml:space="preserve"> war </w:t>
+      </w:r>
+      <w:r>
+        <w:t>die,</w:t>
+      </w:r>
+      <w:r>
+        <w:t xml:space="preserve"> um ein Todo zu löschen. Hier war wieder dasselbe Spiel wie bei der createtodo und updatetodo Route</w:t>
+      </w:r>
+      <w:r>
+        <w:t xml:space="preserve"> ich musste ein Get und Post mapping machen das ich deletetodo genannt habe und die View dazu zurückgeben.</w:t>
+      </w:r>
     </w:p>
     <w:sectPr>
       <w:pgSz w:w="11906" w:h="16838"/>

</xml_diff>